<commit_message>
added test with just one sire
</commit_message>
<xml_diff>
--- a/parentage_methods.docx
+++ b/parentage_methods.docx
@@ -6,6 +6,7 @@
       <w:pPr>
         <w:rPr>
           <w:rFonts w:ascii="Times New Roman" w:hAnsi="Times New Roman" w:cs="Times New Roman"/>
+          <w:lang w:val="en-US"/>
         </w:rPr>
       </w:pPr>
       <w:r>
@@ -79,22 +80,14 @@
           <w:rFonts w:ascii="Times New Roman" w:hAnsi="Times New Roman" w:cs="Times New Roman"/>
           <w:lang w:val="en-US"/>
         </w:rPr>
-        <w:t xml:space="preserve">set to the default value of 0.005 </w:t>
-      </w:r>
-      <w:r>
-        <w:rPr>
-          <w:rFonts w:ascii="Times New Roman" w:hAnsi="Times New Roman" w:cs="Times New Roman"/>
-          <w:highlight w:val="yellow"/>
-          <w:lang w:val="en-US"/>
-        </w:rPr>
-        <w:t>(Check sensitivity to this).</w:t>
-      </w:r>
-      <w:r>
-        <w:rPr>
-          <w:rFonts w:ascii="Times New Roman" w:hAnsi="Times New Roman" w:cs="Times New Roman"/>
-          <w:lang w:val="en-US"/>
-        </w:rPr>
-        <w:t xml:space="preserve"> </w:t>
+        <w:t>set to the default value of 0.005</w:t>
+      </w:r>
+      <w:r>
+        <w:rPr>
+          <w:rFonts w:ascii="Times New Roman" w:hAnsi="Times New Roman" w:cs="Times New Roman"/>
+          <w:lang w:val="en-US"/>
+        </w:rPr>
+        <w:t xml:space="preserve">. </w:t>
       </w:r>
       <w:r>
         <w:rPr>
@@ -943,42 +936,6 @@
           <w:lang w:val="en-US"/>
         </w:rPr>
         <w:t>all with one of the parents being the unsampled adult in the group. The assignment of this parent was therefore done by exclusion. We emphasize that this was done with high certainty as all 11 offspring had at least 90 called genotypes.</w:t>
-      </w:r>
-    </w:p>
-    <w:p>
-      <w:pPr>
-        <w:rPr>
-          <w:rFonts w:ascii="Times New Roman" w:hAnsi="Times New Roman" w:cs="Times New Roman"/>
-        </w:rPr>
-      </w:pPr>
-    </w:p>
-    <w:p>
-      <w:pPr>
-        <w:rPr>
-          <w:rFonts w:ascii="Times New Roman" w:hAnsi="Times New Roman" w:cs="Times New Roman"/>
-          <w:lang w:val="en-US"/>
-        </w:rPr>
-      </w:pPr>
-      <w:r>
-        <w:rPr>
-          <w:rFonts w:ascii="Times New Roman" w:hAnsi="Times New Roman" w:cs="Times New Roman"/>
-          <w:lang w:val="en-US"/>
-        </w:rPr>
-        <w:t xml:space="preserve">The 10 offspring that was </w:t>
-      </w:r>
-      <w:r>
-        <w:rPr>
-          <w:rFonts w:ascii="Times New Roman" w:hAnsi="Times New Roman" w:cs="Times New Roman"/>
-          <w:lang w:val="en-US"/>
-        </w:rPr>
-        <w:t>unassigned, 4 had less than 25 called genotypes</w:t>
-      </w:r>
-      <w:r>
-        <w:rPr>
-          <w:rFonts w:ascii="Times New Roman" w:hAnsi="Times New Roman" w:cs="Times New Roman"/>
-          <w:lang w:val="en-US"/>
-        </w:rPr>
-        <w:t>.</w:t>
       </w:r>
     </w:p>
     <w:p>

</xml_diff>